<commit_message>
save 26 01 2023
</commit_message>
<xml_diff>
--- a/Exercices Merise/Exercice Bibliotheque.docx
+++ b/Exercices Merise/Exercice Bibliotheque.docx
@@ -6,14 +6,14 @@
       <w:pPr>
         <w:pStyle w:val="Sansinterligne"/>
         <w:rPr>
-          <w:sz w:val="18"/>
-          <w:szCs w:val="18"/>
+          <w:sz w:val="16"/>
+          <w:szCs w:val="16"/>
         </w:rPr>
       </w:pPr>
       <w:r>
         <w:rPr>
-          <w:sz w:val="18"/>
-          <w:szCs w:val="18"/>
+          <w:sz w:val="16"/>
+          <w:szCs w:val="16"/>
         </w:rPr>
         <w:t xml:space="preserve">Exercice 1. Bibliothèque </w:t>
       </w:r>
@@ -22,14 +22,14 @@
       <w:pPr>
         <w:pStyle w:val="Sansinterligne"/>
         <w:rPr>
-          <w:sz w:val="18"/>
-          <w:szCs w:val="18"/>
+          <w:sz w:val="16"/>
+          <w:szCs w:val="16"/>
         </w:rPr>
       </w:pPr>
       <w:r>
         <w:rPr>
-          <w:sz w:val="18"/>
-          <w:szCs w:val="18"/>
+          <w:sz w:val="16"/>
+          <w:szCs w:val="16"/>
         </w:rPr>
         <w:t xml:space="preserve">La Bibliothèque d'un syndicat intercommunal consiste en 5 points de prêt. </w:t>
       </w:r>
@@ -38,14 +38,14 @@
       <w:pPr>
         <w:pStyle w:val="Sansinterligne"/>
         <w:rPr>
-          <w:sz w:val="18"/>
-          <w:szCs w:val="18"/>
+          <w:sz w:val="16"/>
+          <w:szCs w:val="16"/>
         </w:rPr>
       </w:pPr>
       <w:r>
         <w:rPr>
-          <w:sz w:val="18"/>
-          <w:szCs w:val="18"/>
+          <w:sz w:val="16"/>
+          <w:szCs w:val="16"/>
         </w:rPr>
         <w:t>Ces centres disposent d'ordinateurs personnels interconnectés qui doivent permettre de gérer les emprunts.</w:t>
       </w:r>
@@ -54,14 +54,14 @@
       <w:pPr>
         <w:pStyle w:val="Sansinterligne"/>
         <w:rPr>
-          <w:sz w:val="18"/>
-          <w:szCs w:val="18"/>
+          <w:sz w:val="16"/>
+          <w:szCs w:val="16"/>
         </w:rPr>
       </w:pPr>
       <w:r>
         <w:rPr>
-          <w:sz w:val="18"/>
-          <w:szCs w:val="18"/>
+          <w:sz w:val="16"/>
+          <w:szCs w:val="16"/>
         </w:rPr>
         <w:t>L'interview des bibliothécaires permet de déterminer les faits suivants :</w:t>
       </w:r>
@@ -70,14 +70,14 @@
       <w:pPr>
         <w:pStyle w:val="Sansinterligne"/>
         <w:rPr>
-          <w:sz w:val="18"/>
-          <w:szCs w:val="18"/>
+          <w:sz w:val="16"/>
+          <w:szCs w:val="16"/>
         </w:rPr>
       </w:pPr>
       <w:r>
         <w:rPr>
-          <w:sz w:val="18"/>
-          <w:szCs w:val="18"/>
+          <w:sz w:val="16"/>
+          <w:szCs w:val="16"/>
         </w:rPr>
         <w:t xml:space="preserve">- Un client qui s'inscrit à la bibliothèque verse une caution. </w:t>
       </w:r>
@@ -86,14 +86,14 @@
       <w:pPr>
         <w:pStyle w:val="Sansinterligne"/>
         <w:rPr>
-          <w:sz w:val="18"/>
-          <w:szCs w:val="18"/>
+          <w:sz w:val="16"/>
+          <w:szCs w:val="16"/>
         </w:rPr>
       </w:pPr>
       <w:r>
         <w:rPr>
-          <w:sz w:val="18"/>
-          <w:szCs w:val="18"/>
+          <w:sz w:val="16"/>
+          <w:szCs w:val="16"/>
         </w:rPr>
         <w:t>- Suivant le montant de cette caution il aura le droit d'effectuer en même temps de 1 à 10 emprunts.</w:t>
       </w:r>
@@ -102,14 +102,14 @@
       <w:pPr>
         <w:pStyle w:val="Sansinterligne"/>
         <w:rPr>
-          <w:sz w:val="18"/>
-          <w:szCs w:val="18"/>
+          <w:sz w:val="16"/>
+          <w:szCs w:val="16"/>
         </w:rPr>
       </w:pPr>
       <w:r>
         <w:rPr>
-          <w:sz w:val="18"/>
-          <w:szCs w:val="18"/>
+          <w:sz w:val="16"/>
+          <w:szCs w:val="16"/>
         </w:rPr>
         <w:t>- Les emprunts durent au maximum 8 jours.</w:t>
       </w:r>
@@ -118,14 +118,14 @@
       <w:pPr>
         <w:pStyle w:val="Sansinterligne"/>
         <w:rPr>
-          <w:sz w:val="18"/>
-          <w:szCs w:val="18"/>
+          <w:sz w:val="16"/>
+          <w:szCs w:val="16"/>
         </w:rPr>
       </w:pPr>
       <w:r>
         <w:rPr>
-          <w:sz w:val="18"/>
-          <w:szCs w:val="18"/>
+          <w:sz w:val="16"/>
+          <w:szCs w:val="16"/>
         </w:rPr>
         <w:t>- Un livre est caractérisé par son numéro dans la bibliothèque (identifiant), son éditeur et son (ses) auteur(s).</w:t>
       </w:r>
@@ -134,14 +134,14 @@
       <w:pPr>
         <w:pStyle w:val="Sansinterligne"/>
         <w:rPr>
-          <w:sz w:val="18"/>
-          <w:szCs w:val="18"/>
+          <w:sz w:val="16"/>
+          <w:szCs w:val="16"/>
         </w:rPr>
       </w:pPr>
       <w:r>
         <w:rPr>
-          <w:sz w:val="18"/>
-          <w:szCs w:val="18"/>
+          <w:sz w:val="16"/>
+          <w:szCs w:val="16"/>
         </w:rPr>
         <w:t xml:space="preserve">- On veut pouvoir obtenir, pour chaque client les emprunts qu'il a effectués (nombre, numéro et titre du livre, </w:t>
       </w:r>
@@ -150,23 +150,23 @@
       <w:pPr>
         <w:pStyle w:val="Sansinterligne"/>
         <w:rPr>
-          <w:sz w:val="18"/>
-          <w:szCs w:val="18"/>
+          <w:sz w:val="16"/>
+          <w:szCs w:val="16"/>
         </w:rPr>
       </w:pPr>
       <w:proofErr w:type="gramStart"/>
       <w:r>
         <w:rPr>
-          <w:sz w:val="18"/>
-          <w:szCs w:val="18"/>
+          <w:sz w:val="16"/>
+          <w:szCs w:val="16"/>
         </w:rPr>
         <w:t>date</w:t>
       </w:r>
       <w:proofErr w:type="gramEnd"/>
       <w:r>
         <w:rPr>
-          <w:sz w:val="18"/>
-          <w:szCs w:val="18"/>
+          <w:sz w:val="16"/>
+          <w:szCs w:val="16"/>
         </w:rPr>
         <w:t xml:space="preserve"> de l'emprunt) au cours des trois derniers mois.</w:t>
       </w:r>
@@ -175,14 +175,14 @@
       <w:pPr>
         <w:pStyle w:val="Sansinterligne"/>
         <w:rPr>
-          <w:sz w:val="18"/>
-          <w:szCs w:val="18"/>
+          <w:sz w:val="16"/>
+          <w:szCs w:val="16"/>
         </w:rPr>
       </w:pPr>
       <w:r>
         <w:rPr>
-          <w:sz w:val="18"/>
-          <w:szCs w:val="18"/>
+          <w:sz w:val="16"/>
+          <w:szCs w:val="16"/>
         </w:rPr>
         <w:t xml:space="preserve">- Toutes les semaines, on édite la liste des emprunteurs en retard : nom et adresse du client, date de l'emprunt, </w:t>
       </w:r>
@@ -191,23 +191,23 @@
       <w:pPr>
         <w:pStyle w:val="Sansinterligne"/>
         <w:rPr>
-          <w:sz w:val="18"/>
-          <w:szCs w:val="18"/>
+          <w:sz w:val="16"/>
+          <w:szCs w:val="16"/>
         </w:rPr>
       </w:pPr>
       <w:proofErr w:type="gramStart"/>
       <w:r>
         <w:rPr>
-          <w:sz w:val="18"/>
-          <w:szCs w:val="18"/>
+          <w:sz w:val="16"/>
+          <w:szCs w:val="16"/>
         </w:rPr>
         <w:t>numéro</w:t>
       </w:r>
       <w:proofErr w:type="gramEnd"/>
       <w:r>
         <w:rPr>
-          <w:sz w:val="18"/>
-          <w:szCs w:val="18"/>
+          <w:sz w:val="16"/>
+          <w:szCs w:val="16"/>
         </w:rPr>
         <w:t>(s) et titre du (des) livre(s) concerné(s).</w:t>
       </w:r>
@@ -216,22 +216,22 @@
       <w:pPr>
         <w:pStyle w:val="Sansinterligne"/>
         <w:rPr>
-          <w:sz w:val="18"/>
-          <w:szCs w:val="18"/>
+          <w:sz w:val="16"/>
+          <w:szCs w:val="16"/>
         </w:rPr>
       </w:pPr>
       <w:r>
         <w:rPr>
-          <w:sz w:val="18"/>
-          <w:szCs w:val="18"/>
+          <w:sz w:val="16"/>
+          <w:szCs w:val="16"/>
         </w:rPr>
         <w:t xml:space="preserve">- On veut enfin pouvoir connaître pour chaque livre sa date d'achat et son </w:t>
       </w:r>
       <w:proofErr w:type="gramStart"/>
       <w:r>
         <w:rPr>
-          <w:sz w:val="18"/>
-          <w:szCs w:val="18"/>
+          <w:sz w:val="16"/>
+          <w:szCs w:val="16"/>
         </w:rPr>
         <w:t>état..</w:t>
       </w:r>
@@ -2082,7 +2082,7 @@
             </w:r>
             <w:proofErr w:type="gramEnd"/>
             <w:r>
-              <w:t>_auteur</w:t>
+              <w:t>_editeur</w:t>
             </w:r>
             <w:proofErr w:type="spellEnd"/>
           </w:p>
@@ -2097,10 +2097,10 @@
               <w:cnfStyle w:val="000000100000" w:firstRow="0" w:lastRow="0" w:firstColumn="0" w:lastColumn="0" w:oddVBand="0" w:evenVBand="0" w:oddHBand="1" w:evenHBand="0" w:firstRowFirstColumn="0" w:firstRowLastColumn="0" w:lastRowFirstColumn="0" w:lastRowLastColumn="0"/>
             </w:pPr>
             <w:r>
-              <w:t>A</w:t>
-            </w:r>
-            <w:r>
-              <w:t>uteur du livre</w:t>
+              <w:t>E</w:t>
+            </w:r>
+            <w:r>
+              <w:t>diteur du livre</w:t>
             </w:r>
           </w:p>
         </w:tc>
@@ -2175,7 +2175,7 @@
             </w:r>
             <w:proofErr w:type="gramEnd"/>
             <w:r>
-              <w:t>_editeur</w:t>
+              <w:t>_date_achat</w:t>
             </w:r>
             <w:proofErr w:type="spellEnd"/>
           </w:p>
@@ -2190,10 +2190,7 @@
               <w:cnfStyle w:val="000000000000" w:firstRow="0" w:lastRow="0" w:firstColumn="0" w:lastColumn="0" w:oddVBand="0" w:evenVBand="0" w:oddHBand="0" w:evenHBand="0" w:firstRowFirstColumn="0" w:firstRowLastColumn="0" w:lastRowFirstColumn="0" w:lastRowLastColumn="0"/>
             </w:pPr>
             <w:r>
-              <w:t>E</w:t>
-            </w:r>
-            <w:r>
-              <w:t>diteur du livre</w:t>
+              <w:t>Date d’achat du livre</w:t>
             </w:r>
           </w:p>
         </w:tc>
@@ -2206,16 +2203,8 @@
               <w:pStyle w:val="Sansinterligne"/>
               <w:cnfStyle w:val="000000000000" w:firstRow="0" w:lastRow="0" w:firstColumn="0" w:lastColumn="0" w:oddVBand="0" w:evenVBand="0" w:oddHBand="0" w:evenHBand="0" w:firstRowFirstColumn="0" w:firstRowLastColumn="0" w:lastRowFirstColumn="0" w:lastRowLastColumn="0"/>
             </w:pPr>
-            <w:proofErr w:type="gramStart"/>
-            <w:r>
-              <w:t>VARCHAR</w:t>
-            </w:r>
-            <w:r>
-              <w:t>(</w:t>
-            </w:r>
-            <w:proofErr w:type="gramEnd"/>
-            <w:r>
-              <w:t>255)</w:t>
+            <w:r>
+              <w:t>DATE</w:t>
             </w:r>
           </w:p>
         </w:tc>
@@ -2271,7 +2260,7 @@
             </w:r>
             <w:proofErr w:type="gramEnd"/>
             <w:r>
-              <w:t>_date_achat</w:t>
+              <w:t>_etat</w:t>
             </w:r>
             <w:proofErr w:type="spellEnd"/>
           </w:p>
@@ -2286,7 +2275,7 @@
               <w:cnfStyle w:val="000000100000" w:firstRow="0" w:lastRow="0" w:firstColumn="0" w:lastColumn="0" w:oddVBand="0" w:evenVBand="0" w:oddHBand="1" w:evenHBand="0" w:firstRowFirstColumn="0" w:firstRowLastColumn="0" w:lastRowFirstColumn="0" w:lastRowLastColumn="0"/>
             </w:pPr>
             <w:r>
-              <w:t>Date d’achat du livre</w:t>
+              <w:t>Etat du livre à l’achat</w:t>
             </w:r>
           </w:p>
         </w:tc>
@@ -2299,8 +2288,16 @@
               <w:pStyle w:val="Sansinterligne"/>
               <w:cnfStyle w:val="000000100000" w:firstRow="0" w:lastRow="0" w:firstColumn="0" w:lastColumn="0" w:oddVBand="0" w:evenVBand="0" w:oddHBand="1" w:evenHBand="0" w:firstRowFirstColumn="0" w:firstRowLastColumn="0" w:lastRowFirstColumn="0" w:lastRowLastColumn="0"/>
             </w:pPr>
-            <w:r>
-              <w:t>DATE</w:t>
+            <w:proofErr w:type="gramStart"/>
+            <w:r>
+              <w:t>CHAR</w:t>
+            </w:r>
+            <w:r>
+              <w:t>(</w:t>
+            </w:r>
+            <w:proofErr w:type="gramEnd"/>
+            <w:r>
+              <w:t>8)</w:t>
             </w:r>
           </w:p>
         </w:tc>
@@ -2326,7 +2323,7 @@
           <w:tcPr>
             <w:cnfStyle w:val="001000000000" w:firstRow="0" w:lastRow="0" w:firstColumn="1" w:lastColumn="0" w:oddVBand="0" w:evenVBand="0" w:oddHBand="0" w:evenHBand="0" w:firstRowFirstColumn="0" w:firstRowLastColumn="0" w:lastRowFirstColumn="0" w:lastRowLastColumn="0"/>
             <w:tcW w:w="1221" w:type="dxa"/>
-            <w:vMerge/>
+            <w:vMerge w:val="restart"/>
             <w:textDirection w:val="btLr"/>
           </w:tcPr>
           <w:p>
@@ -2335,6 +2332,9 @@
               <w:ind w:left="113" w:right="113"/>
               <w:jc w:val="center"/>
             </w:pPr>
+            <w:r>
+              <w:t>EMPRUNT</w:t>
+            </w:r>
           </w:p>
         </w:tc>
         <w:tc>
@@ -2349,11 +2349,11 @@
             <w:proofErr w:type="spellStart"/>
             <w:proofErr w:type="gramStart"/>
             <w:r>
-              <w:t>livre</w:t>
-            </w:r>
-            <w:proofErr w:type="gramEnd"/>
-            <w:r>
-              <w:t>_etat</w:t>
+              <w:t>emprunt</w:t>
+            </w:r>
+            <w:proofErr w:type="gramEnd"/>
+            <w:r>
+              <w:t>_id</w:t>
             </w:r>
             <w:proofErr w:type="spellEnd"/>
           </w:p>
@@ -2367,8 +2367,13 @@
               <w:pStyle w:val="Sansinterligne"/>
               <w:cnfStyle w:val="000000000000" w:firstRow="0" w:lastRow="0" w:firstColumn="0" w:lastColumn="0" w:oddVBand="0" w:evenVBand="0" w:oddHBand="0" w:evenHBand="0" w:firstRowFirstColumn="0" w:firstRowLastColumn="0" w:lastRowFirstColumn="0" w:lastRowLastColumn="0"/>
             </w:pPr>
-            <w:r>
-              <w:t>Etat du livre à l’achat</w:t>
+            <w:proofErr w:type="gramStart"/>
+            <w:r>
+              <w:t>identifiant</w:t>
+            </w:r>
+            <w:proofErr w:type="gramEnd"/>
+            <w:r>
+              <w:t xml:space="preserve"> de l’emprunt</w:t>
             </w:r>
           </w:p>
         </w:tc>
@@ -2383,14 +2388,11 @@
             </w:pPr>
             <w:proofErr w:type="gramStart"/>
             <w:r>
-              <w:t>CHAR</w:t>
-            </w:r>
-            <w:r>
-              <w:t>(</w:t>
-            </w:r>
-            <w:proofErr w:type="gramEnd"/>
-            <w:r>
-              <w:t>8)</w:t>
+              <w:t>INT(</w:t>
+            </w:r>
+            <w:proofErr w:type="gramEnd"/>
+            <w:r>
+              <w:t>11)</w:t>
             </w:r>
           </w:p>
         </w:tc>
@@ -2419,7 +2421,7 @@
           <w:tcPr>
             <w:cnfStyle w:val="001000000000" w:firstRow="0" w:lastRow="0" w:firstColumn="1" w:lastColumn="0" w:oddVBand="0" w:evenVBand="0" w:oddHBand="0" w:evenHBand="0" w:firstRowFirstColumn="0" w:firstRowLastColumn="0" w:lastRowFirstColumn="0" w:lastRowLastColumn="0"/>
             <w:tcW w:w="1221" w:type="dxa"/>
-            <w:vMerge w:val="restart"/>
+            <w:vMerge/>
             <w:textDirection w:val="btLr"/>
           </w:tcPr>
           <w:p>
@@ -2428,9 +2430,6 @@
               <w:ind w:left="113" w:right="113"/>
               <w:jc w:val="center"/>
             </w:pPr>
-            <w:r>
-              <w:t>EMPRUNT</w:t>
-            </w:r>
           </w:p>
         </w:tc>
         <w:tc>
@@ -2464,13 +2463,7 @@
               <w:cnfStyle w:val="000000100000" w:firstRow="0" w:lastRow="0" w:firstColumn="0" w:lastColumn="0" w:oddVBand="0" w:evenVBand="0" w:oddHBand="1" w:evenHBand="0" w:firstRowFirstColumn="0" w:firstRowLastColumn="0" w:lastRowFirstColumn="0" w:lastRowLastColumn="0"/>
             </w:pPr>
             <w:r>
-              <w:t>Date de l’emprunt du</w:t>
-            </w:r>
-            <w:r>
-              <w:t xml:space="preserve"> </w:t>
-            </w:r>
-            <w:r>
-              <w:t>livre</w:t>
+              <w:t>Date de l’emprunt du livre</w:t>
             </w:r>
           </w:p>
         </w:tc>
@@ -2773,7 +2766,13 @@
         <w:pStyle w:val="Sansinterligne"/>
       </w:pPr>
       <w:r>
-        <w:t>1 adresse situe un point de prêt.</w:t>
+        <w:t xml:space="preserve">1 adresse situe </w:t>
+      </w:r>
+      <w:r>
+        <w:t>1</w:t>
+      </w:r>
+      <w:r>
+        <w:t xml:space="preserve"> point de prêt.</w:t>
       </w:r>
     </w:p>
     <w:p>
@@ -2795,6 +2794,383 @@
       </w:pPr>
       <w:r>
         <w:t>1 adresse est habité par un client.</w:t>
+      </w:r>
+    </w:p>
+    <w:p>
+      <w:pPr>
+        <w:pStyle w:val="Sansinterligne"/>
+      </w:pPr>
+    </w:p>
+    <w:p>
+      <w:pPr>
+        <w:pStyle w:val="Sansinterligne"/>
+      </w:pPr>
+    </w:p>
+    <w:p>
+      <w:pPr>
+        <w:pStyle w:val="Sansinterligne"/>
+        <w:rPr>
+          <w:b/>
+          <w:bCs/>
+          <w:u w:val="single"/>
+        </w:rPr>
+      </w:pPr>
+      <w:r>
+        <w:rPr>
+          <w:b/>
+          <w:bCs/>
+          <w:u w:val="single"/>
+        </w:rPr>
+        <w:t>Dépendances Fonctionnelles :</w:t>
+      </w:r>
+    </w:p>
+    <w:p>
+      <w:pPr>
+        <w:pStyle w:val="Sansinterligne"/>
+        <w:rPr>
+          <w:b/>
+          <w:bCs/>
+          <w:u w:val="single"/>
+        </w:rPr>
+      </w:pPr>
+    </w:p>
+    <w:p>
+      <w:pPr>
+        <w:pStyle w:val="Sansinterligne"/>
+      </w:pPr>
+      <w:proofErr w:type="spellStart"/>
+      <w:proofErr w:type="gramStart"/>
+      <w:r>
+        <w:t>point</w:t>
+      </w:r>
+      <w:proofErr w:type="gramEnd"/>
+      <w:r>
+        <w:t>_de_pret_id</w:t>
+      </w:r>
+      <w:proofErr w:type="spellEnd"/>
+      <w:r>
+        <w:t xml:space="preserve"> </w:t>
+      </w:r>
+      <w:r>
+        <w:sym w:font="Wingdings" w:char="F0E0"/>
+      </w:r>
+      <w:proofErr w:type="spellStart"/>
+      <w:r>
+        <w:t>point_de_pret_nom</w:t>
+      </w:r>
+      <w:proofErr w:type="spellEnd"/>
+      <w:r>
+        <w:t xml:space="preserve">,# </w:t>
+      </w:r>
+      <w:proofErr w:type="spellStart"/>
+      <w:r>
+        <w:t>adresse_id</w:t>
+      </w:r>
+      <w:proofErr w:type="spellEnd"/>
+    </w:p>
+    <w:p>
+      <w:pPr>
+        <w:pStyle w:val="Sansinterligne"/>
+      </w:pPr>
+    </w:p>
+    <w:p>
+      <w:pPr>
+        <w:pStyle w:val="Sansinterligne"/>
+      </w:pPr>
+      <w:proofErr w:type="spellStart"/>
+      <w:proofErr w:type="gramStart"/>
+      <w:r>
+        <w:t>client</w:t>
+      </w:r>
+      <w:proofErr w:type="gramEnd"/>
+      <w:r>
+        <w:t>_id</w:t>
+      </w:r>
+      <w:proofErr w:type="spellEnd"/>
+      <w:r>
+        <w:t xml:space="preserve"> </w:t>
+      </w:r>
+      <w:r>
+        <w:sym w:font="Wingdings" w:char="F0E0"/>
+      </w:r>
+      <w:proofErr w:type="spellStart"/>
+      <w:r>
+        <w:t>client_nom</w:t>
+      </w:r>
+      <w:proofErr w:type="spellEnd"/>
+      <w:r>
+        <w:t xml:space="preserve">, </w:t>
+      </w:r>
+      <w:proofErr w:type="spellStart"/>
+      <w:r>
+        <w:t>client_prenom</w:t>
+      </w:r>
+      <w:proofErr w:type="spellEnd"/>
+      <w:r>
+        <w:t xml:space="preserve">, </w:t>
+      </w:r>
+      <w:proofErr w:type="spellStart"/>
+      <w:r>
+        <w:t>client_nomtant_caution</w:t>
+      </w:r>
+      <w:proofErr w:type="spellEnd"/>
+      <w:r>
+        <w:t>, #adresse_id</w:t>
+      </w:r>
+    </w:p>
+    <w:p>
+      <w:pPr>
+        <w:pStyle w:val="Sansinterligne"/>
+      </w:pPr>
+    </w:p>
+    <w:p>
+      <w:pPr>
+        <w:pStyle w:val="Sansinterligne"/>
+      </w:pPr>
+      <w:proofErr w:type="spellStart"/>
+      <w:proofErr w:type="gramStart"/>
+      <w:r>
+        <w:t>adress</w:t>
+      </w:r>
+      <w:proofErr w:type="gramEnd"/>
+      <w:r>
+        <w:t>_id</w:t>
+      </w:r>
+      <w:proofErr w:type="spellEnd"/>
+      <w:r>
+        <w:t xml:space="preserve"> </w:t>
+      </w:r>
+      <w:r>
+        <w:sym w:font="Wingdings" w:char="F0E0"/>
+      </w:r>
+      <w:r>
+        <w:t xml:space="preserve"> </w:t>
+      </w:r>
+      <w:proofErr w:type="spellStart"/>
+      <w:r>
+        <w:t>adresse_numero</w:t>
+      </w:r>
+      <w:proofErr w:type="spellEnd"/>
+      <w:r>
+        <w:t xml:space="preserve">, </w:t>
+      </w:r>
+      <w:proofErr w:type="spellStart"/>
+      <w:r>
+        <w:t>adresse_type,de,la,voie</w:t>
+      </w:r>
+      <w:proofErr w:type="spellEnd"/>
+      <w:r>
+        <w:t xml:space="preserve">, </w:t>
+      </w:r>
+      <w:proofErr w:type="spellStart"/>
+      <w:r>
+        <w:t>adresse_nom_de_la_voie</w:t>
+      </w:r>
+      <w:proofErr w:type="spellEnd"/>
+      <w:r>
+        <w:t xml:space="preserve">, </w:t>
+      </w:r>
+      <w:proofErr w:type="spellStart"/>
+      <w:r>
+        <w:t>adresse_complement</w:t>
+      </w:r>
+      <w:proofErr w:type="spellEnd"/>
+      <w:r>
+        <w:t xml:space="preserve">, </w:t>
+      </w:r>
+      <w:proofErr w:type="spellStart"/>
+      <w:r>
+        <w:t>adresse_code_postal</w:t>
+      </w:r>
+      <w:proofErr w:type="spellEnd"/>
+      <w:r>
+        <w:t xml:space="preserve">, </w:t>
+      </w:r>
+      <w:proofErr w:type="spellStart"/>
+      <w:r>
+        <w:t>adresse_</w:t>
+      </w:r>
+      <w:r>
+        <w:t>nom_</w:t>
+      </w:r>
+      <w:r>
+        <w:t>ville</w:t>
+      </w:r>
+      <w:proofErr w:type="spellEnd"/>
+    </w:p>
+    <w:p>
+      <w:pPr>
+        <w:pStyle w:val="Sansinterligne"/>
+      </w:pPr>
+    </w:p>
+    <w:p>
+      <w:pPr>
+        <w:pStyle w:val="Sansinterligne"/>
+      </w:pPr>
+      <w:proofErr w:type="spellStart"/>
+      <w:proofErr w:type="gramStart"/>
+      <w:r>
+        <w:t>auteur</w:t>
+      </w:r>
+      <w:proofErr w:type="gramEnd"/>
+      <w:r>
+        <w:t>_id</w:t>
+      </w:r>
+      <w:proofErr w:type="spellEnd"/>
+      <w:r>
+        <w:t xml:space="preserve"> </w:t>
+      </w:r>
+      <w:r>
+        <w:sym w:font="Wingdings" w:char="F0E0"/>
+      </w:r>
+      <w:r>
+        <w:t xml:space="preserve"> </w:t>
+      </w:r>
+      <w:proofErr w:type="spellStart"/>
+      <w:r>
+        <w:t>auteur_nom</w:t>
+      </w:r>
+      <w:proofErr w:type="spellEnd"/>
+      <w:r>
+        <w:t xml:space="preserve">, </w:t>
+      </w:r>
+      <w:proofErr w:type="spellStart"/>
+      <w:r>
+        <w:t>auteur_prenom</w:t>
+      </w:r>
+      <w:proofErr w:type="spellEnd"/>
+    </w:p>
+    <w:p>
+      <w:pPr>
+        <w:pStyle w:val="Sansinterligne"/>
+      </w:pPr>
+    </w:p>
+    <w:p>
+      <w:pPr>
+        <w:pStyle w:val="Sansinterligne"/>
+      </w:pPr>
+      <w:proofErr w:type="spellStart"/>
+      <w:proofErr w:type="gramStart"/>
+      <w:r>
+        <w:t>livre</w:t>
+      </w:r>
+      <w:proofErr w:type="gramEnd"/>
+      <w:r>
+        <w:t>_id</w:t>
+      </w:r>
+      <w:proofErr w:type="spellEnd"/>
+      <w:r>
+        <w:t xml:space="preserve"> </w:t>
+      </w:r>
+      <w:r>
+        <w:sym w:font="Wingdings" w:char="F0E0"/>
+      </w:r>
+      <w:r>
+        <w:t xml:space="preserve"> </w:t>
+      </w:r>
+      <w:proofErr w:type="spellStart"/>
+      <w:r>
+        <w:t>livre_titre</w:t>
+      </w:r>
+      <w:proofErr w:type="spellEnd"/>
+      <w:r>
+        <w:t>,</w:t>
+      </w:r>
+      <w:r>
+        <w:t xml:space="preserve">  </w:t>
+      </w:r>
+      <w:proofErr w:type="spellStart"/>
+      <w:r>
+        <w:t>livre_editeur</w:t>
+      </w:r>
+      <w:proofErr w:type="spellEnd"/>
+      <w:r>
+        <w:t>,</w:t>
+      </w:r>
+      <w:r>
+        <w:t xml:space="preserve"> </w:t>
+      </w:r>
+      <w:proofErr w:type="spellStart"/>
+      <w:r>
+        <w:t>livre_date_achat</w:t>
+      </w:r>
+      <w:proofErr w:type="spellEnd"/>
+      <w:r>
+        <w:t>,</w:t>
+      </w:r>
+      <w:r>
+        <w:t xml:space="preserve"> </w:t>
+      </w:r>
+      <w:proofErr w:type="spellStart"/>
+      <w:r>
+        <w:t>livre_etat</w:t>
+      </w:r>
+      <w:proofErr w:type="spellEnd"/>
+    </w:p>
+    <w:p>
+      <w:pPr>
+        <w:pStyle w:val="Sansinterligne"/>
+      </w:pPr>
+    </w:p>
+    <w:p>
+      <w:pPr>
+        <w:pStyle w:val="Sansinterligne"/>
+      </w:pPr>
+      <w:proofErr w:type="spellStart"/>
+      <w:proofErr w:type="gramStart"/>
+      <w:r>
+        <w:t>emprunt</w:t>
+      </w:r>
+      <w:proofErr w:type="gramEnd"/>
+      <w:r>
+        <w:t>_id</w:t>
+      </w:r>
+      <w:proofErr w:type="spellEnd"/>
+      <w:r>
+        <w:t xml:space="preserve"> </w:t>
+      </w:r>
+      <w:r>
+        <w:sym w:font="Wingdings" w:char="F0E0"/>
+      </w:r>
+      <w:r>
+        <w:t xml:space="preserve"> </w:t>
+      </w:r>
+      <w:proofErr w:type="spellStart"/>
+      <w:r>
+        <w:t>emprunt_date</w:t>
+      </w:r>
+      <w:proofErr w:type="spellEnd"/>
+      <w:r>
+        <w:t xml:space="preserve">, </w:t>
+      </w:r>
+      <w:proofErr w:type="spellStart"/>
+      <w:r>
+        <w:t>emprunt_date_retour</w:t>
+      </w:r>
+      <w:proofErr w:type="spellEnd"/>
+      <w:r>
+        <w:t xml:space="preserve">, # </w:t>
+      </w:r>
+      <w:proofErr w:type="spellStart"/>
+      <w:r>
+        <w:t>client_id</w:t>
+      </w:r>
+      <w:proofErr w:type="spellEnd"/>
+      <w:r>
+        <w:t>, #livre_id</w:t>
+      </w:r>
+    </w:p>
+    <w:p>
+      <w:pPr>
+        <w:pStyle w:val="Sansinterligne"/>
+      </w:pPr>
+    </w:p>
+    <w:p>
+      <w:pPr>
+        <w:pStyle w:val="Sansinterligne"/>
+      </w:pPr>
+      <w:r>
+        <w:br/>
       </w:r>
     </w:p>
     <w:sectPr>

</xml_diff>